<commit_message>
initial localisation system rev
</commit_message>
<xml_diff>
--- a/docs/Euphoria Milestones.docx
+++ b/docs/Euphoria Milestones.docx
@@ -45,11 +45,19 @@
           <w:rFonts w:ascii="Arial" w:hAnsi="Arial" w:cs="Arial"/>
         </w:rPr>
       </w:pPr>
-      <w:r>
-        <w:rPr>
-          <w:rFonts w:ascii="Arial" w:hAnsi="Arial" w:cs="Arial"/>
-        </w:rPr>
-        <w:t>Netservices Framework</w:t>
+      <w:proofErr w:type="spellStart"/>
+      <w:r>
+        <w:rPr>
+          <w:rFonts w:ascii="Arial" w:hAnsi="Arial" w:cs="Arial"/>
+        </w:rPr>
+        <w:t>Netservices</w:t>
+      </w:r>
+      <w:proofErr w:type="spellEnd"/>
+      <w:r>
+        <w:rPr>
+          <w:rFonts w:ascii="Arial" w:hAnsi="Arial" w:cs="Arial"/>
+        </w:rPr>
+        <w:t xml:space="preserve"> Framework</w:t>
       </w:r>
     </w:p>
     <w:p>
@@ -87,30 +95,199 @@
         </w:rPr>
         <w:t>Game-Agnostic</w:t>
       </w:r>
-    </w:p>
-    <w:p>
-      <w:pPr>
-        <w:rPr>
-          <w:rFonts w:ascii="Arial" w:hAnsi="Arial" w:cs="Arial"/>
-        </w:rPr>
-      </w:pPr>
-      <w:r>
+      <w:r>
+        <w:rPr>
+          <w:rFonts w:ascii="Arial" w:hAnsi="Arial" w:cs="Arial"/>
+        </w:rPr>
+        <w:t xml:space="preserve"> </w:t>
+      </w:r>
+    </w:p>
+    <w:p>
+      <w:pPr>
+        <w:pStyle w:val="ListParagraph"/>
+        <w:numPr>
+          <w:ilvl w:val="0"/>
+          <w:numId w:val="2"/>
+        </w:numPr>
+        <w:rPr>
+          <w:rFonts w:ascii="Arial" w:hAnsi="Arial" w:cs="Arial"/>
+        </w:rPr>
+      </w:pPr>
+      <w:r>
+        <w:rPr>
+          <w:rFonts w:ascii="Arial" w:hAnsi="Arial" w:cs="Arial"/>
+        </w:rPr>
+        <w:t xml:space="preserve">Multiple </w:t>
+      </w:r>
+      <w:proofErr w:type="spellStart"/>
+      <w:r>
+        <w:rPr>
+          <w:rFonts w:ascii="Arial" w:hAnsi="Arial" w:cs="Arial"/>
+        </w:rPr>
+        <w:t>Gamemode</w:t>
+      </w:r>
+      <w:proofErr w:type="spellEnd"/>
+      <w:r>
+        <w:rPr>
+          <w:rFonts w:ascii="Arial" w:hAnsi="Arial" w:cs="Arial"/>
+        </w:rPr>
+        <w:t xml:space="preserve"> Support</w:t>
+      </w:r>
+    </w:p>
+    <w:p>
+      <w:pPr>
+        <w:pStyle w:val="ListParagraph"/>
+        <w:numPr>
+          <w:ilvl w:val="0"/>
+          <w:numId w:val="2"/>
+        </w:numPr>
+        <w:rPr>
+          <w:rFonts w:ascii="Arial" w:hAnsi="Arial" w:cs="Arial"/>
+        </w:rPr>
+      </w:pPr>
+      <w:r>
+        <w:rPr>
+          <w:rFonts w:ascii="Arial" w:hAnsi="Arial" w:cs="Arial"/>
+        </w:rPr>
+        <w:t>Packaged Releases</w:t>
+      </w:r>
+    </w:p>
+    <w:p>
+      <w:pPr>
         <w:rPr>
           <w:rFonts w:ascii="Arial" w:hAnsi="Arial" w:cs="Arial"/>
           <w:sz w:val="36"/>
           <w:szCs w:val="36"/>
         </w:rPr>
-        <w:t>Version 0.2.0 September 18, 2024</w:t>
-      </w:r>
+      </w:pPr>
       <w:r>
         <w:rPr>
           <w:rFonts w:ascii="Arial" w:hAnsi="Arial" w:cs="Arial"/>
           <w:sz w:val="36"/>
           <w:szCs w:val="36"/>
         </w:rPr>
+        <w:t>Version 0.2.0 September 18, 2024</w:t>
+      </w:r>
+    </w:p>
+    <w:p>
+      <w:pPr>
+        <w:pStyle w:val="ListParagraph"/>
+        <w:numPr>
+          <w:ilvl w:val="0"/>
+          <w:numId w:val="3"/>
+        </w:numPr>
+        <w:rPr>
+          <w:rFonts w:ascii="Arial" w:hAnsi="Arial" w:cs="Arial"/>
+        </w:rPr>
+      </w:pPr>
+      <w:r>
+        <w:rPr>
+          <w:rFonts w:ascii="Arial" w:hAnsi="Arial" w:cs="Arial"/>
+        </w:rPr>
+        <w:t>New Map-Based Squirrel Scripting Engine</w:t>
+      </w:r>
+    </w:p>
+    <w:p>
+      <w:pPr>
+        <w:pStyle w:val="ListParagraph"/>
+        <w:numPr>
+          <w:ilvl w:val="0"/>
+          <w:numId w:val="3"/>
+        </w:numPr>
+        <w:rPr>
+          <w:rFonts w:ascii="Arial" w:hAnsi="Arial" w:cs="Arial"/>
+        </w:rPr>
+      </w:pPr>
+      <w:r>
+        <w:rPr>
+          <w:rFonts w:ascii="Arial" w:hAnsi="Arial" w:cs="Arial"/>
+        </w:rPr>
+        <w:t xml:space="preserve">New </w:t>
+      </w:r>
+      <w:r>
+        <w:rPr>
+          <w:rFonts w:ascii="Arial" w:hAnsi="Arial" w:cs="Arial"/>
+        </w:rPr>
+        <w:t>Weapon System</w:t>
+      </w:r>
+    </w:p>
+    <w:p>
+      <w:pPr>
+        <w:pStyle w:val="ListParagraph"/>
+        <w:numPr>
+          <w:ilvl w:val="0"/>
+          <w:numId w:val="3"/>
+        </w:numPr>
+        <w:rPr>
+          <w:rFonts w:ascii="Arial" w:hAnsi="Arial" w:cs="Arial"/>
+        </w:rPr>
+      </w:pPr>
+      <w:r>
+        <w:rPr>
+          <w:rFonts w:ascii="Arial" w:hAnsi="Arial" w:cs="Arial"/>
+        </w:rPr>
+        <w:t>New AI System for Waves</w:t>
+      </w:r>
+    </w:p>
+    <w:p>
+      <w:pPr>
+        <w:pStyle w:val="ListParagraph"/>
+        <w:numPr>
+          <w:ilvl w:val="0"/>
+          <w:numId w:val="3"/>
+        </w:numPr>
+        <w:rPr>
+          <w:rFonts w:ascii="Arial" w:hAnsi="Arial" w:cs="Arial"/>
+        </w:rPr>
+      </w:pPr>
+      <w:r>
+        <w:rPr>
+          <w:rFonts w:ascii="Arial" w:hAnsi="Arial" w:cs="Arial"/>
+        </w:rPr>
+        <w:t>Linux Port</w:t>
+      </w:r>
+    </w:p>
+    <w:p>
+      <w:pPr>
+        <w:rPr>
+          <w:rFonts w:ascii="Arial" w:hAnsi="Arial" w:cs="Arial"/>
+        </w:rPr>
+      </w:pPr>
+      <w:r>
+        <w:rPr>
+          <w:rFonts w:ascii="Arial" w:hAnsi="Arial" w:cs="Arial"/>
+          <w:sz w:val="36"/>
+          <w:szCs w:val="36"/>
+        </w:rPr>
+        <w:t>Version 0.3.0 ???????? ??, 2024</w:t>
+      </w:r>
+      <w:r>
+        <w:rPr>
+          <w:rFonts w:ascii="Arial" w:hAnsi="Arial" w:cs="Arial"/>
+          <w:sz w:val="36"/>
+          <w:szCs w:val="36"/>
+        </w:rPr>
         <w:br/>
-        <w:t>Version 0.3.0 ???????? ??, 2024</w:t>
-      </w:r>
+      </w:r>
+    </w:p>
+    <w:p>
+      <w:pPr>
+        <w:pStyle w:val="ListParagraph"/>
+        <w:numPr>
+          <w:ilvl w:val="0"/>
+          <w:numId w:val="4"/>
+        </w:numPr>
+        <w:rPr>
+          <w:rFonts w:ascii="Arial" w:hAnsi="Arial" w:cs="Arial"/>
+        </w:rPr>
+      </w:pPr>
+    </w:p>
+    <w:p>
+      <w:pPr>
+        <w:rPr>
+          <w:rFonts w:ascii="Arial" w:hAnsi="Arial" w:cs="Arial"/>
+        </w:rPr>
+      </w:pPr>
       <w:r>
         <w:rPr>
           <w:rFonts w:ascii="Arial" w:hAnsi="Arial" w:cs="Arial"/>
@@ -238,6 +415,119 @@
 <file path=word/numbering.xml><?xml version="1.0" encoding="utf-8"?>
 <w:numbering xmlns:wpc="http://schemas.microsoft.com/office/word/2010/wordprocessingCanvas" xmlns:cx="http://schemas.microsoft.com/office/drawing/2014/chartex" xmlns:cx1="http://schemas.microsoft.com/office/drawing/2015/9/8/chartex" xmlns:cx2="http://schemas.microsoft.com/office/drawing/2015/10/21/chartex" xmlns:cx3="http://schemas.microsoft.com/office/drawing/2016/5/9/chartex" xmlns:cx4="http://schemas.microsoft.com/office/drawing/2016/5/10/chartex" xmlns:cx5="http://schemas.microsoft.com/office/drawing/2016/5/11/chartex" xmlns:cx6="http://schemas.microsoft.com/office/drawing/2016/5/12/chartex" xmlns:cx7="http://schemas.microsoft.com/office/drawing/2016/5/13/chartex" xmlns:cx8="http://schemas.microsoft.com/office/drawing/2016/5/14/chartex" xmlns:mc="http://schemas.openxmlformats.org/markup-compatibility/2006" xmlns:aink="http://schemas.microsoft.com/office/drawing/2016/ink" xmlns:am3d="http://schemas.microsoft.com/office/drawing/2017/model3d" xmlns:o="urn:schemas-microsoft-com:office:office" xmlns:oel="http://schemas.microsoft.com/office/2019/extlst" xmlns:r="http://schemas.openxmlformats.org/officeDocument/2006/relationships" xmlns:m="http://schemas.openxmlformats.org/officeDocument/2006/math" xmlns:v="urn:schemas-microsoft-com:vml" xmlns:wp14="http://schemas.microsoft.com/office/word/2010/wordprocessingDrawing" xmlns:wp="http://schemas.openxmlformats.org/drawingml/2006/wordprocessingDrawing" xmlns:w10="urn:schemas-microsoft-com:office:word" xmlns:w="http://schemas.openxmlformats.org/wordprocessingml/2006/main" xmlns:w14="http://schemas.microsoft.com/office/word/2010/wordml" xmlns:w15="http://schemas.microsoft.com/office/word/2012/wordml" xmlns:w16cex="http://schemas.microsoft.com/office/word/2018/wordml/cex" xmlns:w16cid="http://schemas.microsoft.com/office/word/2016/wordml/cid" xmlns:w16="http://schemas.microsoft.com/office/word/2018/wordml" xmlns:w16du="http://schemas.microsoft.com/office/word/2023/wordml/word16du" xmlns:w16sdtdh="http://schemas.microsoft.com/office/word/2020/wordml/sdtdatahash" xmlns:w16se="http://schemas.microsoft.com/office/word/2015/wordml/symex" xmlns:wpg="http://schemas.microsoft.com/office/word/2010/wordprocessingGroup" xmlns:wpi="http://schemas.microsoft.com/office/word/2010/wordprocessingInk" xmlns:wne="http://schemas.microsoft.com/office/word/2006/wordml" xmlns:wps="http://schemas.microsoft.com/office/word/2010/wordprocessingShape" mc:Ignorable="w14 w15 w16se w16cid w16 w16cex w16sdtdh w16du wp14">
   <w:abstractNum w:abstractNumId="0" w15:restartNumberingAfterBreak="0">
+    <w:nsid w:val="2E937261"/>
+    <w:multiLevelType w:val="hybridMultilevel"/>
+    <w:tmpl w:val="7884C522"/>
+    <w:lvl w:ilvl="0" w:tplc="08090001">
+      <w:start w:val="1"/>
+      <w:numFmt w:val="bullet"/>
+      <w:lvlText w:val=""/>
+      <w:lvlJc w:val="left"/>
+      <w:pPr>
+        <w:ind w:left="720" w:hanging="360"/>
+      </w:pPr>
+      <w:rPr>
+        <w:rFonts w:ascii="Symbol" w:hAnsi="Symbol" w:hint="default"/>
+      </w:rPr>
+    </w:lvl>
+    <w:lvl w:ilvl="1" w:tplc="08090003" w:tentative="1">
+      <w:start w:val="1"/>
+      <w:numFmt w:val="bullet"/>
+      <w:lvlText w:val="o"/>
+      <w:lvlJc w:val="left"/>
+      <w:pPr>
+        <w:ind w:left="1440" w:hanging="360"/>
+      </w:pPr>
+      <w:rPr>
+        <w:rFonts w:ascii="Courier New" w:hAnsi="Courier New" w:cs="Courier New" w:hint="default"/>
+      </w:rPr>
+    </w:lvl>
+    <w:lvl w:ilvl="2" w:tplc="08090005" w:tentative="1">
+      <w:start w:val="1"/>
+      <w:numFmt w:val="bullet"/>
+      <w:lvlText w:val=""/>
+      <w:lvlJc w:val="left"/>
+      <w:pPr>
+        <w:ind w:left="2160" w:hanging="360"/>
+      </w:pPr>
+      <w:rPr>
+        <w:rFonts w:ascii="Wingdings" w:hAnsi="Wingdings" w:hint="default"/>
+      </w:rPr>
+    </w:lvl>
+    <w:lvl w:ilvl="3" w:tplc="08090001" w:tentative="1">
+      <w:start w:val="1"/>
+      <w:numFmt w:val="bullet"/>
+      <w:lvlText w:val=""/>
+      <w:lvlJc w:val="left"/>
+      <w:pPr>
+        <w:ind w:left="2880" w:hanging="360"/>
+      </w:pPr>
+      <w:rPr>
+        <w:rFonts w:ascii="Symbol" w:hAnsi="Symbol" w:hint="default"/>
+      </w:rPr>
+    </w:lvl>
+    <w:lvl w:ilvl="4" w:tplc="08090003" w:tentative="1">
+      <w:start w:val="1"/>
+      <w:numFmt w:val="bullet"/>
+      <w:lvlText w:val="o"/>
+      <w:lvlJc w:val="left"/>
+      <w:pPr>
+        <w:ind w:left="3600" w:hanging="360"/>
+      </w:pPr>
+      <w:rPr>
+        <w:rFonts w:ascii="Courier New" w:hAnsi="Courier New" w:cs="Courier New" w:hint="default"/>
+      </w:rPr>
+    </w:lvl>
+    <w:lvl w:ilvl="5" w:tplc="08090005" w:tentative="1">
+      <w:start w:val="1"/>
+      <w:numFmt w:val="bullet"/>
+      <w:lvlText w:val=""/>
+      <w:lvlJc w:val="left"/>
+      <w:pPr>
+        <w:ind w:left="4320" w:hanging="360"/>
+      </w:pPr>
+      <w:rPr>
+        <w:rFonts w:ascii="Wingdings" w:hAnsi="Wingdings" w:hint="default"/>
+      </w:rPr>
+    </w:lvl>
+    <w:lvl w:ilvl="6" w:tplc="08090001" w:tentative="1">
+      <w:start w:val="1"/>
+      <w:numFmt w:val="bullet"/>
+      <w:lvlText w:val=""/>
+      <w:lvlJc w:val="left"/>
+      <w:pPr>
+        <w:ind w:left="5040" w:hanging="360"/>
+      </w:pPr>
+      <w:rPr>
+        <w:rFonts w:ascii="Symbol" w:hAnsi="Symbol" w:hint="default"/>
+      </w:rPr>
+    </w:lvl>
+    <w:lvl w:ilvl="7" w:tplc="08090003" w:tentative="1">
+      <w:start w:val="1"/>
+      <w:numFmt w:val="bullet"/>
+      <w:lvlText w:val="o"/>
+      <w:lvlJc w:val="left"/>
+      <w:pPr>
+        <w:ind w:left="5760" w:hanging="360"/>
+      </w:pPr>
+      <w:rPr>
+        <w:rFonts w:ascii="Courier New" w:hAnsi="Courier New" w:cs="Courier New" w:hint="default"/>
+      </w:rPr>
+    </w:lvl>
+    <w:lvl w:ilvl="8" w:tplc="08090005" w:tentative="1">
+      <w:start w:val="1"/>
+      <w:numFmt w:val="bullet"/>
+      <w:lvlText w:val=""/>
+      <w:lvlJc w:val="left"/>
+      <w:pPr>
+        <w:ind w:left="6480" w:hanging="360"/>
+      </w:pPr>
+      <w:rPr>
+        <w:rFonts w:ascii="Wingdings" w:hAnsi="Wingdings" w:hint="default"/>
+      </w:rPr>
+    </w:lvl>
+  </w:abstractNum>
+  <w:abstractNum w:abstractNumId="1" w15:restartNumberingAfterBreak="0">
     <w:nsid w:val="510500D5"/>
     <w:multiLevelType w:val="hybridMultilevel"/>
     <w:tmpl w:val="11684170"/>
@@ -350,7 +640,7 @@
       </w:rPr>
     </w:lvl>
   </w:abstractNum>
-  <w:abstractNum w:abstractNumId="1" w15:restartNumberingAfterBreak="0">
+  <w:abstractNum w:abstractNumId="2" w15:restartNumberingAfterBreak="0">
     <w:nsid w:val="5C74055F"/>
     <w:multiLevelType w:val="hybridMultilevel"/>
     <w:tmpl w:val="930CA6CE"/>
@@ -463,11 +753,130 @@
       </w:rPr>
     </w:lvl>
   </w:abstractNum>
+  <w:abstractNum w:abstractNumId="3" w15:restartNumberingAfterBreak="0">
+    <w:nsid w:val="6E3957C1"/>
+    <w:multiLevelType w:val="hybridMultilevel"/>
+    <w:tmpl w:val="82E8827A"/>
+    <w:lvl w:ilvl="0" w:tplc="08090001">
+      <w:start w:val="1"/>
+      <w:numFmt w:val="bullet"/>
+      <w:lvlText w:val=""/>
+      <w:lvlJc w:val="left"/>
+      <w:pPr>
+        <w:ind w:left="720" w:hanging="360"/>
+      </w:pPr>
+      <w:rPr>
+        <w:rFonts w:ascii="Symbol" w:hAnsi="Symbol" w:hint="default"/>
+      </w:rPr>
+    </w:lvl>
+    <w:lvl w:ilvl="1" w:tplc="08090003" w:tentative="1">
+      <w:start w:val="1"/>
+      <w:numFmt w:val="bullet"/>
+      <w:lvlText w:val="o"/>
+      <w:lvlJc w:val="left"/>
+      <w:pPr>
+        <w:ind w:left="1440" w:hanging="360"/>
+      </w:pPr>
+      <w:rPr>
+        <w:rFonts w:ascii="Courier New" w:hAnsi="Courier New" w:cs="Courier New" w:hint="default"/>
+      </w:rPr>
+    </w:lvl>
+    <w:lvl w:ilvl="2" w:tplc="08090005" w:tentative="1">
+      <w:start w:val="1"/>
+      <w:numFmt w:val="bullet"/>
+      <w:lvlText w:val=""/>
+      <w:lvlJc w:val="left"/>
+      <w:pPr>
+        <w:ind w:left="2160" w:hanging="360"/>
+      </w:pPr>
+      <w:rPr>
+        <w:rFonts w:ascii="Wingdings" w:hAnsi="Wingdings" w:hint="default"/>
+      </w:rPr>
+    </w:lvl>
+    <w:lvl w:ilvl="3" w:tplc="08090001" w:tentative="1">
+      <w:start w:val="1"/>
+      <w:numFmt w:val="bullet"/>
+      <w:lvlText w:val=""/>
+      <w:lvlJc w:val="left"/>
+      <w:pPr>
+        <w:ind w:left="2880" w:hanging="360"/>
+      </w:pPr>
+      <w:rPr>
+        <w:rFonts w:ascii="Symbol" w:hAnsi="Symbol" w:hint="default"/>
+      </w:rPr>
+    </w:lvl>
+    <w:lvl w:ilvl="4" w:tplc="08090003" w:tentative="1">
+      <w:start w:val="1"/>
+      <w:numFmt w:val="bullet"/>
+      <w:lvlText w:val="o"/>
+      <w:lvlJc w:val="left"/>
+      <w:pPr>
+        <w:ind w:left="3600" w:hanging="360"/>
+      </w:pPr>
+      <w:rPr>
+        <w:rFonts w:ascii="Courier New" w:hAnsi="Courier New" w:cs="Courier New" w:hint="default"/>
+      </w:rPr>
+    </w:lvl>
+    <w:lvl w:ilvl="5" w:tplc="08090005" w:tentative="1">
+      <w:start w:val="1"/>
+      <w:numFmt w:val="bullet"/>
+      <w:lvlText w:val=""/>
+      <w:lvlJc w:val="left"/>
+      <w:pPr>
+        <w:ind w:left="4320" w:hanging="360"/>
+      </w:pPr>
+      <w:rPr>
+        <w:rFonts w:ascii="Wingdings" w:hAnsi="Wingdings" w:hint="default"/>
+      </w:rPr>
+    </w:lvl>
+    <w:lvl w:ilvl="6" w:tplc="08090001" w:tentative="1">
+      <w:start w:val="1"/>
+      <w:numFmt w:val="bullet"/>
+      <w:lvlText w:val=""/>
+      <w:lvlJc w:val="left"/>
+      <w:pPr>
+        <w:ind w:left="5040" w:hanging="360"/>
+      </w:pPr>
+      <w:rPr>
+        <w:rFonts w:ascii="Symbol" w:hAnsi="Symbol" w:hint="default"/>
+      </w:rPr>
+    </w:lvl>
+    <w:lvl w:ilvl="7" w:tplc="08090003" w:tentative="1">
+      <w:start w:val="1"/>
+      <w:numFmt w:val="bullet"/>
+      <w:lvlText w:val="o"/>
+      <w:lvlJc w:val="left"/>
+      <w:pPr>
+        <w:ind w:left="5760" w:hanging="360"/>
+      </w:pPr>
+      <w:rPr>
+        <w:rFonts w:ascii="Courier New" w:hAnsi="Courier New" w:cs="Courier New" w:hint="default"/>
+      </w:rPr>
+    </w:lvl>
+    <w:lvl w:ilvl="8" w:tplc="08090005" w:tentative="1">
+      <w:start w:val="1"/>
+      <w:numFmt w:val="bullet"/>
+      <w:lvlText w:val=""/>
+      <w:lvlJc w:val="left"/>
+      <w:pPr>
+        <w:ind w:left="6480" w:hanging="360"/>
+      </w:pPr>
+      <w:rPr>
+        <w:rFonts w:ascii="Wingdings" w:hAnsi="Wingdings" w:hint="default"/>
+      </w:rPr>
+    </w:lvl>
+  </w:abstractNum>
   <w:num w:numId="1" w16cid:durableId="1295797835">
+    <w:abstractNumId w:val="2"/>
+  </w:num>
+  <w:num w:numId="2" w16cid:durableId="50928046">
     <w:abstractNumId w:val="1"/>
   </w:num>
-  <w:num w:numId="2" w16cid:durableId="50928046">
+  <w:num w:numId="3" w16cid:durableId="873808560">
     <w:abstractNumId w:val="0"/>
+  </w:num>
+  <w:num w:numId="4" w16cid:durableId="1278558084">
+    <w:abstractNumId w:val="3"/>
   </w:num>
 </w:numbering>
 </file>

</xml_diff>

<commit_message>
sort out the build directories
</commit_message>
<xml_diff>
--- a/docs/Euphoria Milestones.docx
+++ b/docs/Euphoria Milestones.docx
@@ -261,14 +261,6 @@
         </w:rPr>
         <w:t>Version 0.3.0 ???????? ??, 2024</w:t>
       </w:r>
-      <w:r>
-        <w:rPr>
-          <w:rFonts w:ascii="Arial" w:hAnsi="Arial" w:cs="Arial"/>
-          <w:sz w:val="36"/>
-          <w:szCs w:val="36"/>
-        </w:rPr>
-        <w:br/>
-      </w:r>
     </w:p>
     <w:p>
       <w:pPr>
@@ -281,6 +273,72 @@
           <w:rFonts w:ascii="Arial" w:hAnsi="Arial" w:cs="Arial"/>
         </w:rPr>
       </w:pPr>
+      <w:r>
+        <w:rPr>
+          <w:rFonts w:ascii="Arial" w:hAnsi="Arial" w:cs="Arial"/>
+        </w:rPr>
+        <w:t>OpenGL 3.x renderer</w:t>
+      </w:r>
+    </w:p>
+    <w:p>
+      <w:pPr>
+        <w:pStyle w:val="ListParagraph"/>
+        <w:numPr>
+          <w:ilvl w:val="0"/>
+          <w:numId w:val="4"/>
+        </w:numPr>
+        <w:rPr>
+          <w:rFonts w:ascii="Arial" w:hAnsi="Arial" w:cs="Arial"/>
+        </w:rPr>
+      </w:pPr>
+      <w:r>
+        <w:rPr>
+          <w:rFonts w:ascii="Arial" w:hAnsi="Arial" w:cs="Arial"/>
+        </w:rPr>
+        <w:t>Skeletal Animation</w:t>
+      </w:r>
+      <w:r>
+        <w:rPr>
+          <w:rFonts w:ascii="Arial" w:hAnsi="Arial" w:cs="Arial"/>
+        </w:rPr>
+        <w:t xml:space="preserve"> Model Format (MDZ)</w:t>
+      </w:r>
+    </w:p>
+    <w:p>
+      <w:pPr>
+        <w:pStyle w:val="ListParagraph"/>
+        <w:numPr>
+          <w:ilvl w:val="0"/>
+          <w:numId w:val="4"/>
+        </w:numPr>
+        <w:rPr>
+          <w:rFonts w:ascii="Arial" w:hAnsi="Arial" w:cs="Arial"/>
+        </w:rPr>
+      </w:pPr>
+      <w:r>
+        <w:rPr>
+          <w:rFonts w:ascii="Arial" w:hAnsi="Arial" w:cs="Arial"/>
+        </w:rPr>
+        <w:t>UI Scripting</w:t>
+      </w:r>
+    </w:p>
+    <w:p>
+      <w:pPr>
+        <w:pStyle w:val="ListParagraph"/>
+        <w:numPr>
+          <w:ilvl w:val="0"/>
+          <w:numId w:val="4"/>
+        </w:numPr>
+        <w:rPr>
+          <w:rFonts w:ascii="Arial" w:hAnsi="Arial" w:cs="Arial"/>
+        </w:rPr>
+      </w:pPr>
+      <w:r>
+        <w:rPr>
+          <w:rFonts w:ascii="Arial" w:hAnsi="Arial" w:cs="Arial"/>
+        </w:rPr>
+        <w:t>Vehicles</w:t>
+      </w:r>
     </w:p>
     <w:p>
       <w:pPr>
@@ -294,7 +352,6 @@
           <w:sz w:val="36"/>
           <w:szCs w:val="36"/>
         </w:rPr>
-        <w:br/>
         <w:t>Version 0.4.0 ???????????, 2025</w:t>
       </w:r>
       <w:r>

</xml_diff>

<commit_message>
initial revision of killfeed, add the ability to set ui position and size after adding the ui
</commit_message>
<xml_diff>
--- a/docs/Euphoria Milestones.docx
+++ b/docs/Euphoria Milestones.docx
@@ -45,19 +45,11 @@
           <w:rFonts w:ascii="Arial" w:hAnsi="Arial" w:cs="Arial"/>
         </w:rPr>
       </w:pPr>
-      <w:proofErr w:type="spellStart"/>
-      <w:r>
-        <w:rPr>
-          <w:rFonts w:ascii="Arial" w:hAnsi="Arial" w:cs="Arial"/>
-        </w:rPr>
-        <w:t>Netservices</w:t>
-      </w:r>
-      <w:proofErr w:type="spellEnd"/>
-      <w:r>
-        <w:rPr>
-          <w:rFonts w:ascii="Arial" w:hAnsi="Arial" w:cs="Arial"/>
-        </w:rPr>
-        <w:t xml:space="preserve"> Framework</w:t>
+      <w:r>
+        <w:rPr>
+          <w:rFonts w:ascii="Arial" w:hAnsi="Arial" w:cs="Arial"/>
+        </w:rPr>
+        <w:t>Netservices Framework</w:t>
       </w:r>
     </w:p>
     <w:p>
@@ -117,21 +109,7 @@
         <w:rPr>
           <w:rFonts w:ascii="Arial" w:hAnsi="Arial" w:cs="Arial"/>
         </w:rPr>
-        <w:t xml:space="preserve">Multiple </w:t>
-      </w:r>
-      <w:proofErr w:type="spellStart"/>
-      <w:r>
-        <w:rPr>
-          <w:rFonts w:ascii="Arial" w:hAnsi="Arial" w:cs="Arial"/>
-        </w:rPr>
-        <w:t>Gamemode</w:t>
-      </w:r>
-      <w:proofErr w:type="spellEnd"/>
-      <w:r>
-        <w:rPr>
-          <w:rFonts w:ascii="Arial" w:hAnsi="Arial" w:cs="Arial"/>
-        </w:rPr>
-        <w:t xml:space="preserve"> Support</w:t>
+        <w:t>Multiple Gamemode Support</w:t>
       </w:r>
     </w:p>
     <w:p>
@@ -244,6 +222,24 @@
         <w:rPr>
           <w:rFonts w:ascii="Arial" w:hAnsi="Arial" w:cs="Arial"/>
         </w:rPr>
+        <w:t>UI Scripting in GameDLL</w:t>
+      </w:r>
+    </w:p>
+    <w:p>
+      <w:pPr>
+        <w:pStyle w:val="ListParagraph"/>
+        <w:numPr>
+          <w:ilvl w:val="0"/>
+          <w:numId w:val="3"/>
+        </w:numPr>
+        <w:rPr>
+          <w:rFonts w:ascii="Arial" w:hAnsi="Arial" w:cs="Arial"/>
+        </w:rPr>
+      </w:pPr>
+      <w:r>
+        <w:rPr>
+          <w:rFonts w:ascii="Arial" w:hAnsi="Arial" w:cs="Arial"/>
+        </w:rPr>
         <w:t>Linux Port</w:t>
       </w:r>
     </w:p>
@@ -295,13 +291,7 @@
         <w:rPr>
           <w:rFonts w:ascii="Arial" w:hAnsi="Arial" w:cs="Arial"/>
         </w:rPr>
-        <w:t>Skeletal Animation</w:t>
-      </w:r>
-      <w:r>
-        <w:rPr>
-          <w:rFonts w:ascii="Arial" w:hAnsi="Arial" w:cs="Arial"/>
-        </w:rPr>
-        <w:t xml:space="preserve"> Model Format (MDZ)</w:t>
+        <w:t>Overlay Textures</w:t>
       </w:r>
     </w:p>
     <w:p>
@@ -319,7 +309,37 @@
         <w:rPr>
           <w:rFonts w:ascii="Arial" w:hAnsi="Arial" w:cs="Arial"/>
         </w:rPr>
+        <w:t>Skeletal Animation</w:t>
+      </w:r>
+      <w:r>
+        <w:rPr>
+          <w:rFonts w:ascii="Arial" w:hAnsi="Arial" w:cs="Arial"/>
+        </w:rPr>
+        <w:t xml:space="preserve"> Model Format (MDZ)</w:t>
+      </w:r>
+    </w:p>
+    <w:p>
+      <w:pPr>
+        <w:pStyle w:val="ListParagraph"/>
+        <w:numPr>
+          <w:ilvl w:val="0"/>
+          <w:numId w:val="4"/>
+        </w:numPr>
+        <w:rPr>
+          <w:rFonts w:ascii="Arial" w:hAnsi="Arial" w:cs="Arial"/>
+        </w:rPr>
+      </w:pPr>
+      <w:r>
+        <w:rPr>
+          <w:rFonts w:ascii="Arial" w:hAnsi="Arial" w:cs="Arial"/>
+        </w:rPr>
         <w:t>UI Scripting</w:t>
+      </w:r>
+      <w:r>
+        <w:rPr>
+          <w:rFonts w:ascii="Arial" w:hAnsi="Arial" w:cs="Arial"/>
+        </w:rPr>
+        <w:t>(?)</w:t>
       </w:r>
     </w:p>
     <w:p>

</xml_diff>